<commit_message>
edit assgiment - theorem, arithmetic and csharp-project-v1
</commit_message>
<xml_diff>
--- a/PHIEU-BAO-CAO-HOC-TAP-CA-NHAN-NHOM-07.docx
+++ b/PHIEU-BAO-CAO-HOC-TAP-CA-NHAN-NHOM-07.docx
@@ -756,16 +756,8 @@
               <w:rPr>
                 <w:sz w:val="28"/>
               </w:rPr>
-              <w:t>Nguyễn Tấn Dũng</w:t>
-            </w:r>
-          </w:p>
-          <w:p>
-            <w:pPr>
-              <w:spacing w:before="240"/>
-              <w:rPr>
-                <w:sz w:val="28"/>
-              </w:rPr>
-            </w:pPr>
+              <w:t xml:space="preserve">Nguyễn Ba Duy </w:t>
+            </w:r>
           </w:p>
         </w:tc>
         <w:tc>
@@ -970,6 +962,12 @@
                 <w:sz w:val="28"/>
               </w:rPr>
             </w:pPr>
+            <w:r>
+              <w:rPr>
+                <w:sz w:val="28"/>
+              </w:rPr>
+              <w:t>Nguyễn Tấn Dũng</w:t>
+            </w:r>
           </w:p>
         </w:tc>
         <w:tc>
@@ -1067,7 +1065,7 @@
               <w:rPr>
                 <w:sz w:val="28"/>
               </w:rPr>
-              <w:t>Nguyễn Ba Duy</w:t>
+              <w:t>Nguyễn Tấn Dũng</w:t>
             </w:r>
           </w:p>
         </w:tc>
@@ -1164,7 +1162,7 @@
               <w:rPr>
                 <w:sz w:val="28"/>
               </w:rPr>
-              <w:t>Cả nhóm</w:t>
+              <w:t>Nguyễn Tấn Dũng</w:t>
             </w:r>
           </w:p>
         </w:tc>

</xml_diff>